<commit_message>
Edits to Typos in script
</commit_message>
<xml_diff>
--- a/fMRI Tasks/N-Of-Few/WASABI acceptmap/WASABI-Acceptmap Neuroeducation and Regulation Training.docx
+++ b/fMRI Tasks/N-Of-Few/WASABI acceptmap/WASABI-Acceptmap Neuroeducation and Regulation Training.docx
@@ -7,7 +7,7 @@
         <w:pBdr>
           <w:bottom w:val="single" w:sz="6" w:space="1" w:color="auto"/>
         </w:pBdr>
-        <w:jc w:val="center"/>
+        <w:jc w:val="right"/>
         <w:rPr>
           <w:rFonts w:ascii="Courier New" w:hAnsi="Courier New" w:cs="Courier New"/>
           <w:b/>
@@ -67,21 +67,7 @@
         <w:rPr>
           <w:rFonts w:ascii="Courier New" w:hAnsi="Courier New" w:cs="Courier New"/>
         </w:rPr>
-        <w:t xml:space="preserve">Welcome. The following presentation will guide you through </w:t>
-      </w:r>
-      <w:proofErr w:type="gramStart"/>
-      <w:r>
-        <w:rPr>
-          <w:rFonts w:ascii="Courier New" w:hAnsi="Courier New" w:cs="Courier New"/>
-        </w:rPr>
-        <w:t>a training</w:t>
-      </w:r>
-      <w:proofErr w:type="gramEnd"/>
-      <w:r>
-        <w:rPr>
-          <w:rFonts w:ascii="Courier New" w:hAnsi="Courier New" w:cs="Courier New"/>
-        </w:rPr>
-        <w:t xml:space="preserve"> on how to prepare your mind for the upcoming experience.</w:t>
+        <w:t>Welcome. The following presentation will guide you through a training on how to prepare your mind for the upcoming experience.</w:t>
       </w:r>
     </w:p>
     <w:p>
@@ -137,76 +123,6 @@
     </w:p>
     <w:p>
       <w:pPr>
-        <w:ind w:left="720"/>
-        <w:rPr>
-          <w:rFonts w:ascii="Courier New" w:hAnsi="Courier New" w:cs="Courier New"/>
-        </w:rPr>
-      </w:pPr>
-      <w:r>
-        <w:rPr>
-          <w:rFonts w:ascii="Courier New" w:hAnsi="Courier New" w:cs="Courier New"/>
-        </w:rPr>
-        <w:t xml:space="preserve">Your mindset changes the experience of pain, by changing pain-related signals coming up to the brain from your spinal cord. </w:t>
-      </w:r>
-    </w:p>
-    <w:p>
-      <w:pPr>
-        <w:ind w:left="720"/>
-        <w:rPr>
-          <w:rFonts w:ascii="Courier New" w:hAnsi="Courier New" w:cs="Courier New"/>
-        </w:rPr>
-      </w:pPr>
-      <w:r>
-        <w:rPr>
-          <w:rFonts w:ascii="Courier New" w:hAnsi="Courier New" w:cs="Courier New"/>
-        </w:rPr>
-        <w:t xml:space="preserve">Some common strategies, like distraction or trying to ignore pain, may be helpful in some circumstances. But often, pain commands your attention. And </w:t>
-      </w:r>
-      <w:proofErr w:type="gramStart"/>
-      <w:r>
-        <w:rPr>
-          <w:rFonts w:ascii="Courier New" w:hAnsi="Courier New" w:cs="Courier New"/>
-        </w:rPr>
-        <w:t>so</w:t>
-      </w:r>
-      <w:proofErr w:type="gramEnd"/>
-      <w:r>
-        <w:rPr>
-          <w:rFonts w:ascii="Courier New" w:hAnsi="Courier New" w:cs="Courier New"/>
-        </w:rPr>
-        <w:t xml:space="preserve"> distraction doesn’t always work.</w:t>
-      </w:r>
-    </w:p>
-    <w:p>
-      <w:pPr>
-        <w:ind w:left="720"/>
-        <w:rPr>
-          <w:rFonts w:ascii="Courier New" w:hAnsi="Courier New" w:cs="Courier New"/>
-        </w:rPr>
-      </w:pPr>
-      <w:r>
-        <w:rPr>
-          <w:rFonts w:ascii="Courier New" w:hAnsi="Courier New" w:cs="Courier New"/>
-        </w:rPr>
-        <w:t xml:space="preserve">We are going to teach you a different strategy, which might work in different ways than you think. For this study we want you to let go of any ideas you might have about how to control </w:t>
-      </w:r>
-      <w:proofErr w:type="gramStart"/>
-      <w:r>
-        <w:rPr>
-          <w:rFonts w:ascii="Courier New" w:hAnsi="Courier New" w:cs="Courier New"/>
-        </w:rPr>
-        <w:t>pain, and</w:t>
-      </w:r>
-      <w:proofErr w:type="gramEnd"/>
-      <w:r>
-        <w:rPr>
-          <w:rFonts w:ascii="Courier New" w:hAnsi="Courier New" w:cs="Courier New"/>
-        </w:rPr>
-        <w:t xml:space="preserve"> try out the strategy we are going to teach you. </w:t>
-      </w:r>
-    </w:p>
-    <w:p>
-      <w:pPr>
         <w:rPr>
           <w:rFonts w:ascii="Courier New" w:hAnsi="Courier New" w:cs="Courier New"/>
           <w:b/>
@@ -221,7 +137,6 @@
         </w:rPr>
         <w:t xml:space="preserve">3 </w:t>
       </w:r>
-      <w:proofErr w:type="gramStart"/>
       <w:r>
         <w:rPr>
           <w:rFonts w:ascii="Courier New" w:hAnsi="Courier New" w:cs="Courier New"/>
@@ -230,7 +145,6 @@
         </w:rPr>
         <w:t>MINDSET</w:t>
       </w:r>
-      <w:proofErr w:type="gramEnd"/>
     </w:p>
     <w:p>
       <w:pPr>
@@ -321,21 +235,7 @@
         <w:rPr>
           <w:rFonts w:ascii="Courier New" w:hAnsi="Courier New" w:cs="Courier New"/>
         </w:rPr>
-        <w:t xml:space="preserve">When you receive a painful stimulus, for example, heat on your leg, the pain signals travel to the spinal cord. From there, it travels via the brainstem up to the thalamus and further on into the cortex. This pathway is called the </w:t>
-      </w:r>
-      <w:proofErr w:type="spellStart"/>
-      <w:r>
-        <w:rPr>
-          <w:rFonts w:ascii="Courier New" w:hAnsi="Courier New" w:cs="Courier New"/>
-        </w:rPr>
-        <w:t>spino</w:t>
-      </w:r>
-      <w:proofErr w:type="spellEnd"/>
-      <w:r>
-        <w:rPr>
-          <w:rFonts w:ascii="Courier New" w:hAnsi="Courier New" w:cs="Courier New"/>
-        </w:rPr>
-        <w:t>-thalamic tract.</w:t>
+        <w:t>When you receive a painful stimulus, for example, heat on your leg, the pain signals travel to the spinal cord. From there, it travels via the brainstem up to the thalamus and further on into the cortex. This pathway is called the spino-thalamic tract.</w:t>
       </w:r>
     </w:p>
     <w:p>
@@ -396,149 +296,97 @@
         <w:rPr>
           <w:rFonts w:ascii="Courier New" w:hAnsi="Courier New" w:cs="Courier New"/>
         </w:rPr>
-        <w:t xml:space="preserve">Another brain structure important for the processing and regulation of pain is the </w:t>
-      </w:r>
-      <w:proofErr w:type="spellStart"/>
-      <w:r>
-        <w:rPr>
-          <w:rFonts w:ascii="Courier New" w:hAnsi="Courier New" w:cs="Courier New"/>
-        </w:rPr>
-        <w:t>vmPFC</w:t>
-      </w:r>
-      <w:proofErr w:type="spellEnd"/>
-      <w:r>
-        <w:rPr>
-          <w:rFonts w:ascii="Courier New" w:hAnsi="Courier New" w:cs="Courier New"/>
-        </w:rPr>
-        <w:t xml:space="preserve">, seen here in orange. The </w:t>
-      </w:r>
-      <w:proofErr w:type="spellStart"/>
-      <w:r>
-        <w:rPr>
-          <w:rFonts w:ascii="Courier New" w:hAnsi="Courier New" w:cs="Courier New"/>
-        </w:rPr>
-        <w:t>vmPFC</w:t>
-      </w:r>
-      <w:proofErr w:type="spellEnd"/>
-      <w:r>
-        <w:rPr>
-          <w:rFonts w:ascii="Courier New" w:hAnsi="Courier New" w:cs="Courier New"/>
-        </w:rPr>
-        <w:t xml:space="preserve"> is part of the prefrontal cortex, which allows you to understand the meaning of the situation and how it affects you personally. It is also related to the control of emotions in </w:t>
-      </w:r>
+        <w:t>Another brain structure important for the processing and regulation of pain is the vmPFC, seen here in orange. The vmPFC is part of the prefrontal cortex, which allows you to understand the meaning of the situation and how it affects you personally. It is also related to the control of emotions in pain. Anterior cingulate and the circuits in the prefrontal cortex such as the vmPFC work together to govern how you experience pain. These two brain areas release opioids, our own natural pharmacy, to signal to the PAG seen here in yellow, to turn the pain signa</w:t>
+      </w:r>
+      <w:r>
+        <w:rPr>
+          <w:rFonts w:ascii="Courier New" w:hAnsi="Courier New" w:cs="Courier New"/>
+        </w:rPr>
+        <w:t>l</w:t>
+      </w:r>
+      <w:r>
+        <w:rPr>
+          <w:rFonts w:ascii="Courier New" w:hAnsi="Courier New" w:cs="Courier New"/>
+        </w:rPr>
+        <w:t xml:space="preserve"> off or on depending on the situation. </w:t>
+      </w:r>
+    </w:p>
+    <w:p>
+      <w:pPr>
+        <w:rPr>
+          <w:rFonts w:ascii="Courier New" w:hAnsi="Courier New" w:cs="Courier New"/>
+          <w:b/>
+          <w:bCs/>
+        </w:rPr>
+      </w:pPr>
+      <w:r>
+        <w:rPr>
+          <w:rFonts w:ascii="Courier New" w:hAnsi="Courier New" w:cs="Courier New"/>
+          <w:b/>
+          <w:bCs/>
+        </w:rPr>
+        <w:t xml:space="preserve">7 </w:t>
+      </w:r>
+      <w:r>
+        <w:rPr>
+          <w:rFonts w:ascii="Courier New" w:hAnsi="Courier New" w:cs="Courier New"/>
+          <w:b/>
+          <w:bCs/>
+        </w:rPr>
+        <w:t>THE ROLE OF BELIEF</w:t>
+      </w:r>
+    </w:p>
+    <w:p>
+      <w:pPr>
+        <w:ind w:left="720"/>
+        <w:rPr>
+          <w:rFonts w:ascii="Courier New" w:hAnsi="Courier New" w:cs="Courier New"/>
+        </w:rPr>
+      </w:pPr>
+      <w:r>
+        <w:rPr>
+          <w:rFonts w:ascii="Courier New" w:hAnsi="Courier New" w:cs="Courier New"/>
+        </w:rPr>
+        <w:t>A big part of whether the brain reduces or amplifies pain is about what it ‘believes’ the pain means. </w:t>
+      </w:r>
+    </w:p>
+    <w:p>
+      <w:pPr>
+        <w:rPr>
+          <w:rFonts w:ascii="Courier New" w:hAnsi="Courier New" w:cs="Courier New"/>
+          <w:b/>
+          <w:bCs/>
+        </w:rPr>
+      </w:pPr>
+      <w:r>
+        <w:rPr>
+          <w:rFonts w:ascii="Courier New" w:hAnsi="Courier New" w:cs="Courier New"/>
+          <w:b/>
+          <w:bCs/>
+        </w:rPr>
+        <w:t xml:space="preserve">8 </w:t>
+      </w:r>
+      <w:r>
+        <w:rPr>
+          <w:rFonts w:ascii="Courier New" w:hAnsi="Courier New" w:cs="Courier New"/>
+          <w:b/>
+          <w:bCs/>
+        </w:rPr>
+        <w:t>URGENCY</w:t>
+      </w:r>
+    </w:p>
+    <w:p>
+      <w:pPr>
+        <w:ind w:left="720"/>
+        <w:rPr>
+          <w:rFonts w:ascii="Courier New" w:hAnsi="Courier New" w:cs="Courier New"/>
+        </w:rPr>
+      </w:pPr>
       <w:r>
         <w:rPr>
           <w:rFonts w:ascii="Courier New" w:hAnsi="Courier New" w:cs="Courier New"/>
         </w:rPr>
         <w:lastRenderedPageBreak/>
-        <w:t xml:space="preserve">pain. </w:t>
-      </w:r>
-      <w:proofErr w:type="gramStart"/>
-      <w:r>
-        <w:rPr>
-          <w:rFonts w:ascii="Courier New" w:hAnsi="Courier New" w:cs="Courier New"/>
-        </w:rPr>
-        <w:t>Anterior</w:t>
-      </w:r>
-      <w:proofErr w:type="gramEnd"/>
-      <w:r>
-        <w:rPr>
-          <w:rFonts w:ascii="Courier New" w:hAnsi="Courier New" w:cs="Courier New"/>
-        </w:rPr>
-        <w:t xml:space="preserve"> cingulate and the circuits in the prefrontal cortex such as the </w:t>
-      </w:r>
-      <w:proofErr w:type="spellStart"/>
-      <w:r>
-        <w:rPr>
-          <w:rFonts w:ascii="Courier New" w:hAnsi="Courier New" w:cs="Courier New"/>
-        </w:rPr>
-        <w:t>vmPFC</w:t>
-      </w:r>
-      <w:proofErr w:type="spellEnd"/>
-      <w:r>
-        <w:rPr>
-          <w:rFonts w:ascii="Courier New" w:hAnsi="Courier New" w:cs="Courier New"/>
-        </w:rPr>
-        <w:t xml:space="preserve"> work together to govern how you experience pain. These two brain areas release opioids, our own natural pharmacy, to signal to the PAG seen here in yellow, to turn the pain signa off or on depending on the situation. </w:t>
-      </w:r>
-    </w:p>
-    <w:p>
-      <w:pPr>
-        <w:rPr>
-          <w:rFonts w:ascii="Courier New" w:hAnsi="Courier New" w:cs="Courier New"/>
-          <w:b/>
-          <w:bCs/>
-        </w:rPr>
-      </w:pPr>
-      <w:r>
-        <w:rPr>
-          <w:rFonts w:ascii="Courier New" w:hAnsi="Courier New" w:cs="Courier New"/>
-          <w:b/>
-          <w:bCs/>
-        </w:rPr>
-        <w:t xml:space="preserve">7 </w:t>
-      </w:r>
-      <w:r>
-        <w:rPr>
-          <w:rFonts w:ascii="Courier New" w:hAnsi="Courier New" w:cs="Courier New"/>
-          <w:b/>
-          <w:bCs/>
-        </w:rPr>
-        <w:t>THE ROLE OF BELIEF</w:t>
-      </w:r>
-    </w:p>
-    <w:p>
-      <w:pPr>
-        <w:ind w:left="720"/>
-        <w:rPr>
-          <w:rFonts w:ascii="Courier New" w:hAnsi="Courier New" w:cs="Courier New"/>
-        </w:rPr>
-      </w:pPr>
-      <w:r>
-        <w:rPr>
-          <w:rFonts w:ascii="Courier New" w:hAnsi="Courier New" w:cs="Courier New"/>
-        </w:rPr>
-        <w:t>A big part of whether the brain reduces or amplifies pain is about what it ‘believes’ the pain means. </w:t>
-      </w:r>
-    </w:p>
-    <w:p>
-      <w:pPr>
-        <w:rPr>
-          <w:rFonts w:ascii="Courier New" w:hAnsi="Courier New" w:cs="Courier New"/>
-          <w:b/>
-          <w:bCs/>
-        </w:rPr>
-      </w:pPr>
-      <w:r>
-        <w:rPr>
-          <w:rFonts w:ascii="Courier New" w:hAnsi="Courier New" w:cs="Courier New"/>
-          <w:b/>
-          <w:bCs/>
-        </w:rPr>
-        <w:t xml:space="preserve">8 </w:t>
-      </w:r>
-      <w:proofErr w:type="gramStart"/>
-      <w:r>
-        <w:rPr>
-          <w:rFonts w:ascii="Courier New" w:hAnsi="Courier New" w:cs="Courier New"/>
-          <w:b/>
-          <w:bCs/>
-        </w:rPr>
-        <w:t>URGENCY</w:t>
-      </w:r>
-      <w:proofErr w:type="gramEnd"/>
-    </w:p>
-    <w:p>
-      <w:pPr>
-        <w:ind w:left="720"/>
-        <w:rPr>
-          <w:rFonts w:ascii="Courier New" w:hAnsi="Courier New" w:cs="Courier New"/>
-        </w:rPr>
-      </w:pPr>
-      <w:r>
-        <w:rPr>
-          <w:rFonts w:ascii="Courier New" w:hAnsi="Courier New" w:cs="Courier New"/>
-        </w:rPr>
         <w:t xml:space="preserve">One of the things that can increase pain is the feeling that the pain is “wrong,” or “unacceptable,” and the sense of urgency that goes with that. If you feel like you must do something about the pain, but you can’t, that is a very bad feeling. </w:t>
       </w:r>
     </w:p>
@@ -558,7 +406,6 @@
         </w:rPr>
         <w:t xml:space="preserve">9 </w:t>
       </w:r>
-      <w:proofErr w:type="gramStart"/>
       <w:r>
         <w:rPr>
           <w:rFonts w:ascii="Courier New" w:hAnsi="Courier New" w:cs="Courier New"/>
@@ -567,7 +414,6 @@
         </w:rPr>
         <w:t>AVOIDANCE</w:t>
       </w:r>
-      <w:proofErr w:type="gramEnd"/>
     </w:p>
     <w:p>
       <w:pPr>
@@ -599,7 +445,6 @@
         </w:rPr>
         <w:t xml:space="preserve">10 </w:t>
       </w:r>
-      <w:proofErr w:type="gramStart"/>
       <w:r>
         <w:rPr>
           <w:rFonts w:ascii="Courier New" w:hAnsi="Courier New" w:cs="Courier New"/>
@@ -608,7 +453,6 @@
         </w:rPr>
         <w:t>ACCEPTANCE</w:t>
       </w:r>
-      <w:proofErr w:type="gramEnd"/>
     </w:p>
     <w:p>
       <w:pPr>
@@ -646,18 +490,8 @@
           <w:b/>
           <w:bCs/>
         </w:rPr>
-        <w:t xml:space="preserve">REDUCED </w:t>
-      </w:r>
-      <w:proofErr w:type="gramStart"/>
-      <w:r>
-        <w:rPr>
-          <w:rFonts w:ascii="Courier New" w:hAnsi="Courier New" w:cs="Courier New"/>
-          <w:b/>
-          <w:bCs/>
-        </w:rPr>
-        <w:t>URGENCY</w:t>
-      </w:r>
-      <w:proofErr w:type="gramEnd"/>
+        <w:t>REDUCED URGENCY</w:t>
+      </w:r>
     </w:p>
     <w:p>
       <w:pPr>
@@ -790,21 +624,7 @@
         <w:rPr>
           <w:rFonts w:ascii="Courier New" w:hAnsi="Courier New" w:cs="Courier New"/>
         </w:rPr>
-        <w:t xml:space="preserve">In the second part you will practice adopting an attitude of ACCEPTANCE. In which you will practice adopting an attitude of acceptance, in which you focus on purely experiencing the sensations we give to you. </w:t>
-      </w:r>
-      <w:proofErr w:type="gramStart"/>
-      <w:r>
-        <w:rPr>
-          <w:rFonts w:ascii="Courier New" w:hAnsi="Courier New" w:cs="Courier New"/>
-        </w:rPr>
-        <w:t>So</w:t>
-      </w:r>
-      <w:proofErr w:type="gramEnd"/>
-      <w:r>
-        <w:rPr>
-          <w:rFonts w:ascii="Courier New" w:hAnsi="Courier New" w:cs="Courier New"/>
-        </w:rPr>
-        <w:t xml:space="preserve"> accept them as sensations that will pass and do not try to fight or avoid them.</w:t>
+        <w:t>In the second part you will practice adopting an attitude of ACCEPTANCE. In which you focus on purely experiencing the sensations we give to you. So accept them as sensations that will pass and do not try to fight or avoid them.</w:t>
       </w:r>
     </w:p>
     <w:p>
@@ -852,269 +672,505 @@
           <w:b/>
           <w:bCs/>
         </w:rPr>
+        <w:t>16</w:t>
+      </w:r>
+      <w:r>
+        <w:rPr>
+          <w:rFonts w:ascii="Courier New" w:hAnsi="Courier New" w:cs="Courier New"/>
+          <w:b/>
+          <w:bCs/>
+        </w:rPr>
+        <w:t xml:space="preserve"> A METAPHOR</w:t>
+      </w:r>
+    </w:p>
+    <w:p>
+      <w:pPr>
+        <w:ind w:left="720"/>
+        <w:rPr>
+          <w:rFonts w:ascii="Courier New" w:hAnsi="Courier New" w:cs="Courier New"/>
+        </w:rPr>
+      </w:pPr>
+      <w:r>
+        <w:rPr>
+          <w:rFonts w:ascii="Courier New" w:hAnsi="Courier New" w:cs="Courier New"/>
+        </w:rPr>
+        <w:t xml:space="preserve">To illustrate what we mean by ACCEPTANCE and TRANSFORMATION, let’s imagine a musical note being played by different instruments. </w:t>
+      </w:r>
+    </w:p>
+    <w:p>
+      <w:pPr>
+        <w:ind w:left="720"/>
+        <w:rPr>
+          <w:rFonts w:ascii="Courier New" w:hAnsi="Courier New" w:cs="Courier New"/>
+        </w:rPr>
+      </w:pPr>
+      <w:r>
+        <w:rPr>
+          <w:rFonts w:ascii="Courier New" w:hAnsi="Courier New" w:cs="Courier New"/>
+        </w:rPr>
+        <w:t xml:space="preserve">Depending on whether this note is played by a trumpet </w:t>
+      </w:r>
+    </w:p>
+    <w:p>
+      <w:pPr>
+        <w:ind w:left="720"/>
+        <w:rPr>
+          <w:rFonts w:ascii="Courier New" w:hAnsi="Courier New" w:cs="Courier New"/>
+        </w:rPr>
+      </w:pPr>
+      <w:r>
+        <w:rPr>
+          <w:rFonts w:ascii="Courier New" w:hAnsi="Courier New" w:cs="Courier New"/>
+        </w:rPr>
+        <w:t xml:space="preserve">[[play note </w:t>
+      </w:r>
+      <w:r>
+        <w:rPr>
+          <w:rFonts w:ascii="Courier New" w:hAnsi="Courier New" w:cs="Courier New"/>
+        </w:rPr>
+        <w:t>1</w:t>
+      </w:r>
+      <w:r>
+        <w:rPr>
+          <w:rFonts w:ascii="Courier New" w:hAnsi="Courier New" w:cs="Courier New"/>
+        </w:rPr>
+        <w:t xml:space="preserve">]] </w:t>
+      </w:r>
+    </w:p>
+    <w:p>
+      <w:pPr>
+        <w:ind w:left="720"/>
+        <w:rPr>
+          <w:rFonts w:ascii="Courier New" w:hAnsi="Courier New" w:cs="Courier New"/>
+        </w:rPr>
+      </w:pPr>
+      <w:r>
+        <w:rPr>
+          <w:rFonts w:ascii="Courier New" w:hAnsi="Courier New" w:cs="Courier New"/>
+        </w:rPr>
+        <w:t xml:space="preserve">or a piano </w:t>
+      </w:r>
+    </w:p>
+    <w:p>
+      <w:pPr>
+        <w:ind w:left="720"/>
+        <w:rPr>
+          <w:rFonts w:ascii="Courier New" w:hAnsi="Courier New" w:cs="Courier New"/>
+        </w:rPr>
+      </w:pPr>
+      <w:r>
+        <w:rPr>
+          <w:rFonts w:ascii="Courier New" w:hAnsi="Courier New" w:cs="Courier New"/>
+        </w:rPr>
+        <w:t xml:space="preserve">[[play note </w:t>
+      </w:r>
+      <w:r>
+        <w:rPr>
+          <w:rFonts w:ascii="Courier New" w:hAnsi="Courier New" w:cs="Courier New"/>
+        </w:rPr>
+        <w:t>2</w:t>
+      </w:r>
+      <w:r>
+        <w:rPr>
+          <w:rFonts w:ascii="Courier New" w:hAnsi="Courier New" w:cs="Courier New"/>
+        </w:rPr>
+        <w:t xml:space="preserve">]] </w:t>
+      </w:r>
+    </w:p>
+    <w:p>
+      <w:pPr>
+        <w:ind w:left="720"/>
+        <w:rPr>
+          <w:rFonts w:ascii="Courier New" w:hAnsi="Courier New" w:cs="Courier New"/>
+        </w:rPr>
+      </w:pPr>
+      <w:r>
+        <w:rPr>
+          <w:rFonts w:ascii="Courier New" w:hAnsi="Courier New" w:cs="Courier New"/>
+        </w:rPr>
         <w:lastRenderedPageBreak/>
-        <w:t>16</w:t>
-      </w:r>
-      <w:r>
-        <w:rPr>
-          <w:rFonts w:ascii="Courier New" w:hAnsi="Courier New" w:cs="Courier New"/>
-          <w:b/>
-          <w:bCs/>
-        </w:rPr>
-        <w:t xml:space="preserve"> A METAPHOR</w:t>
-      </w:r>
-    </w:p>
-    <w:p>
-      <w:pPr>
-        <w:ind w:left="720"/>
-        <w:rPr>
-          <w:rFonts w:ascii="Courier New" w:hAnsi="Courier New" w:cs="Courier New"/>
-        </w:rPr>
-      </w:pPr>
-      <w:r>
-        <w:rPr>
-          <w:rFonts w:ascii="Courier New" w:hAnsi="Courier New" w:cs="Courier New"/>
-        </w:rPr>
-        <w:t xml:space="preserve">To illustrate what we mean by ACCEPTANCE and TRANSFORMATION, let’s imagine a musical note being played by different instruments. </w:t>
-      </w:r>
-    </w:p>
-    <w:p>
-      <w:pPr>
-        <w:ind w:left="720"/>
-        <w:rPr>
-          <w:rFonts w:ascii="Courier New" w:hAnsi="Courier New" w:cs="Courier New"/>
-        </w:rPr>
-      </w:pPr>
-      <w:r>
-        <w:rPr>
-          <w:rFonts w:ascii="Courier New" w:hAnsi="Courier New" w:cs="Courier New"/>
-        </w:rPr>
-        <w:t xml:space="preserve">Depending on whether this note is played by a </w:t>
-      </w:r>
-      <w:proofErr w:type="gramStart"/>
-      <w:r>
-        <w:rPr>
-          <w:rFonts w:ascii="Courier New" w:hAnsi="Courier New" w:cs="Courier New"/>
-        </w:rPr>
-        <w:t>trumpet</w:t>
-      </w:r>
-      <w:proofErr w:type="gramEnd"/>
-      <w:r>
-        <w:rPr>
-          <w:rFonts w:ascii="Courier New" w:hAnsi="Courier New" w:cs="Courier New"/>
+        <w:t xml:space="preserve">this same note can sound very different. Also, the overall sound depends on what else is being played at the same time –the note can be played together with others that make it harmonious and pleasant, or discordant and unpleasant. This means that depending on the context, you can experience the same musical note in different ways.  </w:t>
+      </w:r>
+    </w:p>
+    <w:p>
+      <w:pPr>
+        <w:rPr>
+          <w:rFonts w:ascii="Courier New" w:hAnsi="Courier New" w:cs="Courier New"/>
+          <w:b/>
+          <w:bCs/>
+        </w:rPr>
+      </w:pPr>
+      <w:r>
+        <w:rPr>
+          <w:rFonts w:ascii="Courier New" w:hAnsi="Courier New" w:cs="Courier New"/>
+          <w:b/>
+          <w:bCs/>
+        </w:rPr>
+        <w:t>17</w:t>
+      </w:r>
+      <w:r>
+        <w:rPr>
+          <w:rFonts w:ascii="Courier New" w:hAnsi="Courier New" w:cs="Courier New"/>
+          <w:b/>
+          <w:bCs/>
+        </w:rPr>
+        <w:t xml:space="preserve"> PAIN MODULATION</w:t>
+      </w:r>
+    </w:p>
+    <w:p>
+      <w:pPr>
+        <w:ind w:left="720"/>
+        <w:rPr>
+          <w:rFonts w:ascii="Courier New" w:hAnsi="Courier New" w:cs="Courier New"/>
+        </w:rPr>
+      </w:pPr>
+      <w:r>
+        <w:rPr>
+          <w:rFonts w:ascii="Courier New" w:hAnsi="Courier New" w:cs="Courier New"/>
+        </w:rPr>
+        <w:t>Similarly, in our study today we are going to give you some sensations, which most people ordinarily experience as painful, though they do not have to be. Like musical notes, these sensations can be more or less pleasant or unpleasant depending on what else is happening in your mind and brain. You will practice accepting whatever sensations you feel, to absorb them and harmonize with them. You are also going to practice transforming the quality of these sensations towards an experience that is more pleasant to you.</w:t>
+      </w:r>
+    </w:p>
+    <w:p>
+      <w:pPr>
+        <w:rPr>
+          <w:rFonts w:ascii="Courier New" w:hAnsi="Courier New" w:cs="Courier New"/>
+          <w:b/>
+          <w:bCs/>
+        </w:rPr>
+      </w:pPr>
+      <w:r>
+        <w:rPr>
+          <w:rFonts w:ascii="Courier New" w:hAnsi="Courier New" w:cs="Courier New"/>
+          <w:b/>
+          <w:bCs/>
+        </w:rPr>
+        <w:t>18</w:t>
+      </w:r>
+      <w:r>
+        <w:rPr>
+          <w:rFonts w:ascii="Courier New" w:hAnsi="Courier New" w:cs="Courier New"/>
+          <w:b/>
+          <w:bCs/>
+        </w:rPr>
+        <w:t xml:space="preserve"> FOUR IDEAS OF ACCEPTANCE</w:t>
+      </w:r>
+    </w:p>
+    <w:p>
+      <w:pPr>
+        <w:ind w:left="720"/>
+        <w:rPr>
+          <w:rFonts w:ascii="Courier New" w:hAnsi="Courier New" w:cs="Courier New"/>
+        </w:rPr>
+      </w:pPr>
+      <w:r>
+        <w:rPr>
+          <w:rFonts w:ascii="Courier New" w:hAnsi="Courier New" w:cs="Courier New"/>
+        </w:rPr>
+        <w:t xml:space="preserve">In this session, keep the following four ideas in your mind when you experience these sensations. </w:t>
+      </w:r>
+    </w:p>
+    <w:p>
+      <w:pPr>
+        <w:rPr>
+          <w:rFonts w:ascii="Courier New" w:hAnsi="Courier New" w:cs="Courier New"/>
+          <w:b/>
+          <w:bCs/>
+        </w:rPr>
+      </w:pPr>
+      <w:r>
+        <w:rPr>
+          <w:rFonts w:ascii="Courier New" w:hAnsi="Courier New" w:cs="Courier New"/>
+          <w:b/>
+          <w:bCs/>
+        </w:rPr>
+        <w:t>19</w:t>
+      </w:r>
+      <w:r>
+        <w:rPr>
+          <w:rFonts w:ascii="Courier New" w:hAnsi="Courier New" w:cs="Courier New"/>
+          <w:b/>
+          <w:bCs/>
+        </w:rPr>
+        <w:t xml:space="preserve"> THIS WILL PASS</w:t>
+      </w:r>
+    </w:p>
+    <w:p>
+      <w:pPr>
+        <w:ind w:firstLine="720"/>
+        <w:rPr>
+          <w:rFonts w:ascii="Courier New" w:hAnsi="Courier New" w:cs="Courier New"/>
+        </w:rPr>
+      </w:pPr>
+      <w:r>
+        <w:rPr>
+          <w:rFonts w:ascii="Courier New" w:hAnsi="Courier New" w:cs="Courier New"/>
+        </w:rPr>
+        <w:t>Number one: This will pass</w:t>
+      </w:r>
+      <w:r>
+        <w:rPr>
+          <w:rFonts w:ascii="Courier New" w:hAnsi="Courier New" w:cs="Courier New"/>
+        </w:rPr>
+        <w:t>.</w:t>
+      </w:r>
+    </w:p>
+    <w:p>
+      <w:pPr>
+        <w:rPr>
+          <w:rFonts w:ascii="Courier New" w:hAnsi="Courier New" w:cs="Courier New"/>
+          <w:b/>
+          <w:bCs/>
+        </w:rPr>
+      </w:pPr>
+      <w:r>
+        <w:rPr>
+          <w:rFonts w:ascii="Courier New" w:hAnsi="Courier New" w:cs="Courier New"/>
+          <w:b/>
+          <w:bCs/>
+        </w:rPr>
+        <w:t>20</w:t>
+      </w:r>
+      <w:r>
+        <w:rPr>
+          <w:rFonts w:ascii="Courier New" w:hAnsi="Courier New" w:cs="Courier New"/>
+          <w:b/>
+          <w:bCs/>
+        </w:rPr>
+        <w:t xml:space="preserve"> THIS WILL NOT HURT MY BODY</w:t>
+      </w:r>
+    </w:p>
+    <w:p>
+      <w:pPr>
+        <w:ind w:left="720"/>
+        <w:rPr>
+          <w:rFonts w:ascii="Courier New" w:hAnsi="Courier New" w:cs="Courier New"/>
+        </w:rPr>
+      </w:pPr>
+      <w:r>
+        <w:rPr>
+          <w:rFonts w:ascii="Courier New" w:hAnsi="Courier New" w:cs="Courier New"/>
+        </w:rPr>
+        <w:t xml:space="preserve">Number two: </w:t>
+      </w:r>
+      <w:r>
+        <w:rPr>
+          <w:rFonts w:ascii="Courier New" w:hAnsi="Courier New" w:cs="Courier New"/>
+        </w:rPr>
+        <w:t>This will not hurt my body; it does not mean anything bad for me in the future</w:t>
+      </w:r>
+      <w:r>
+        <w:rPr>
+          <w:rFonts w:ascii="Courier New" w:hAnsi="Courier New" w:cs="Courier New"/>
+        </w:rPr>
+        <w:t>.</w:t>
+      </w:r>
+    </w:p>
+    <w:p>
+      <w:pPr>
+        <w:rPr>
+          <w:rFonts w:ascii="Courier New" w:hAnsi="Courier New" w:cs="Courier New"/>
+          <w:b/>
+          <w:bCs/>
+        </w:rPr>
+      </w:pPr>
+      <w:r>
+        <w:rPr>
+          <w:rFonts w:ascii="Courier New" w:hAnsi="Courier New" w:cs="Courier New"/>
+          <w:b/>
+          <w:bCs/>
+        </w:rPr>
+        <w:t>21</w:t>
+      </w:r>
+      <w:r>
+        <w:rPr>
+          <w:rFonts w:ascii="Courier New" w:hAnsi="Courier New" w:cs="Courier New"/>
+          <w:b/>
+          <w:bCs/>
+        </w:rPr>
+        <w:t xml:space="preserve"> MY ABILITY TO HANDLE IT WILL MAKE ME STRONGER</w:t>
+      </w:r>
+    </w:p>
+    <w:p>
+      <w:pPr>
+        <w:ind w:firstLine="720"/>
+        <w:rPr>
+          <w:rFonts w:ascii="Courier New" w:hAnsi="Courier New" w:cs="Courier New"/>
+        </w:rPr>
+      </w:pPr>
+      <w:r>
+        <w:rPr>
+          <w:rFonts w:ascii="Courier New" w:hAnsi="Courier New" w:cs="Courier New"/>
+        </w:rPr>
+        <w:t xml:space="preserve">Number three: </w:t>
+      </w:r>
+      <w:r>
+        <w:rPr>
+          <w:rFonts w:ascii="Courier New" w:hAnsi="Courier New" w:cs="Courier New"/>
+        </w:rPr>
+        <w:t>My ability to handle it will make me stronger</w:t>
+      </w:r>
+      <w:r>
+        <w:rPr>
+          <w:rFonts w:ascii="Courier New" w:hAnsi="Courier New" w:cs="Courier New"/>
+        </w:rPr>
+        <w:t>.</w:t>
+      </w:r>
+    </w:p>
+    <w:p>
+      <w:pPr>
+        <w:rPr>
+          <w:rFonts w:ascii="Courier New" w:hAnsi="Courier New" w:cs="Courier New"/>
+          <w:b/>
+          <w:bCs/>
+        </w:rPr>
+      </w:pPr>
+      <w:r>
+        <w:rPr>
+          <w:rFonts w:ascii="Courier New" w:hAnsi="Courier New" w:cs="Courier New"/>
+          <w:b/>
+          <w:bCs/>
+        </w:rPr>
+        <w:t>22</w:t>
+      </w:r>
+      <w:r>
+        <w:rPr>
+          <w:rFonts w:ascii="Courier New" w:hAnsi="Courier New" w:cs="Courier New"/>
+          <w:b/>
+          <w:bCs/>
+        </w:rPr>
+        <w:t xml:space="preserve"> IT IS AN OPPORTUNITY</w:t>
+      </w:r>
+    </w:p>
+    <w:p>
+      <w:pPr>
+        <w:ind w:left="720"/>
+        <w:rPr>
+          <w:rFonts w:ascii="Courier New" w:hAnsi="Courier New" w:cs="Courier New"/>
+        </w:rPr>
+      </w:pPr>
+      <w:r>
+        <w:rPr>
+          <w:rFonts w:ascii="Courier New" w:hAnsi="Courier New" w:cs="Courier New"/>
+        </w:rPr>
+        <w:t xml:space="preserve">And number four: </w:t>
+      </w:r>
+      <w:r>
+        <w:rPr>
+          <w:rFonts w:ascii="Courier New" w:hAnsi="Courier New" w:cs="Courier New"/>
+        </w:rPr>
+        <w:t>It is an opportunity to practice acceptance and get better and better at it.</w:t>
+      </w:r>
+    </w:p>
+    <w:p>
+      <w:pPr>
+        <w:rPr>
+          <w:rFonts w:ascii="Courier New" w:hAnsi="Courier New" w:cs="Courier New"/>
+          <w:b/>
+          <w:bCs/>
+        </w:rPr>
+      </w:pPr>
+      <w:r>
+        <w:rPr>
+          <w:rFonts w:ascii="Courier New" w:hAnsi="Courier New" w:cs="Courier New"/>
+          <w:b/>
+          <w:bCs/>
+        </w:rPr>
+        <w:t>23</w:t>
+      </w:r>
+      <w:r>
+        <w:rPr>
+          <w:rFonts w:ascii="Courier New" w:hAnsi="Courier New" w:cs="Courier New"/>
+          <w:b/>
+          <w:bCs/>
         </w:rPr>
         <w:t xml:space="preserve"> </w:t>
       </w:r>
-    </w:p>
-    <w:p>
-      <w:pPr>
-        <w:ind w:left="720"/>
-        <w:rPr>
-          <w:rFonts w:ascii="Courier New" w:hAnsi="Courier New" w:cs="Courier New"/>
-        </w:rPr>
-      </w:pPr>
-      <w:r>
-        <w:rPr>
-          <w:rFonts w:ascii="Courier New" w:hAnsi="Courier New" w:cs="Courier New"/>
-        </w:rPr>
-        <w:t xml:space="preserve">[[play note </w:t>
-      </w:r>
-      <w:r>
-        <w:rPr>
-          <w:rFonts w:ascii="Courier New" w:hAnsi="Courier New" w:cs="Courier New"/>
-        </w:rPr>
-        <w:t>1</w:t>
-      </w:r>
-      <w:r>
-        <w:rPr>
-          <w:rFonts w:ascii="Courier New" w:hAnsi="Courier New" w:cs="Courier New"/>
-        </w:rPr>
-        <w:t xml:space="preserve">]] </w:t>
-      </w:r>
-    </w:p>
-    <w:p>
-      <w:pPr>
-        <w:ind w:left="720"/>
-        <w:rPr>
-          <w:rFonts w:ascii="Courier New" w:hAnsi="Courier New" w:cs="Courier New"/>
-        </w:rPr>
-      </w:pPr>
-      <w:r>
-        <w:rPr>
-          <w:rFonts w:ascii="Courier New" w:hAnsi="Courier New" w:cs="Courier New"/>
-        </w:rPr>
-        <w:t xml:space="preserve">or a piano </w:t>
-      </w:r>
-    </w:p>
-    <w:p>
-      <w:pPr>
-        <w:ind w:left="720"/>
-        <w:rPr>
-          <w:rFonts w:ascii="Courier New" w:hAnsi="Courier New" w:cs="Courier New"/>
-        </w:rPr>
-      </w:pPr>
-      <w:r>
-        <w:rPr>
-          <w:rFonts w:ascii="Courier New" w:hAnsi="Courier New" w:cs="Courier New"/>
-        </w:rPr>
-        <w:t xml:space="preserve">[[play note </w:t>
-      </w:r>
-      <w:r>
-        <w:rPr>
-          <w:rFonts w:ascii="Courier New" w:hAnsi="Courier New" w:cs="Courier New"/>
-        </w:rPr>
-        <w:t>2</w:t>
-      </w:r>
-      <w:r>
-        <w:rPr>
-          <w:rFonts w:ascii="Courier New" w:hAnsi="Courier New" w:cs="Courier New"/>
-        </w:rPr>
-        <w:t xml:space="preserve">]] </w:t>
-      </w:r>
-    </w:p>
-    <w:p>
-      <w:pPr>
-        <w:ind w:left="720"/>
-        <w:rPr>
-          <w:rFonts w:ascii="Courier New" w:hAnsi="Courier New" w:cs="Courier New"/>
-        </w:rPr>
-      </w:pPr>
-      <w:r>
-        <w:rPr>
-          <w:rFonts w:ascii="Courier New" w:hAnsi="Courier New" w:cs="Courier New"/>
-        </w:rPr>
-        <w:t xml:space="preserve">this same note can sound very different. Also, the overall sound depends on what else is being played at the same time –the note can be played together with others that make it harmonious and pleasant, or discordant and unpleasant. This means that depending on the context, you can experience the same musical note in different ways.  </w:t>
-      </w:r>
-    </w:p>
-    <w:p>
-      <w:pPr>
-        <w:rPr>
-          <w:rFonts w:ascii="Courier New" w:hAnsi="Courier New" w:cs="Courier New"/>
-          <w:b/>
-          <w:bCs/>
-        </w:rPr>
-      </w:pPr>
-      <w:r>
-        <w:rPr>
-          <w:rFonts w:ascii="Courier New" w:hAnsi="Courier New" w:cs="Courier New"/>
-          <w:b/>
-          <w:bCs/>
-        </w:rPr>
-        <w:t>17</w:t>
-      </w:r>
-      <w:r>
-        <w:rPr>
-          <w:rFonts w:ascii="Courier New" w:hAnsi="Courier New" w:cs="Courier New"/>
-          <w:b/>
-          <w:bCs/>
-        </w:rPr>
-        <w:t xml:space="preserve"> PAIN MODULATION</w:t>
-      </w:r>
-    </w:p>
-    <w:p>
-      <w:pPr>
-        <w:ind w:left="720"/>
-        <w:rPr>
-          <w:rFonts w:ascii="Courier New" w:hAnsi="Courier New" w:cs="Courier New"/>
-        </w:rPr>
-      </w:pPr>
-      <w:r>
-        <w:rPr>
-          <w:rFonts w:ascii="Courier New" w:hAnsi="Courier New" w:cs="Courier New"/>
-        </w:rPr>
-        <w:t xml:space="preserve">Similarly, in our study today we are going to give you some sensations, which most people ordinarily experience as painful, though they do not have to be. Like musical notes, these sensations can be </w:t>
-      </w:r>
-      <w:proofErr w:type="gramStart"/>
-      <w:r>
-        <w:rPr>
-          <w:rFonts w:ascii="Courier New" w:hAnsi="Courier New" w:cs="Courier New"/>
-        </w:rPr>
-        <w:t>more or less pleasant</w:t>
-      </w:r>
-      <w:proofErr w:type="gramEnd"/>
-      <w:r>
-        <w:rPr>
-          <w:rFonts w:ascii="Courier New" w:hAnsi="Courier New" w:cs="Courier New"/>
-        </w:rPr>
-        <w:t xml:space="preserve"> or unpleasant depending on what else is happening in your mind and brain. You will practice accepting whatever sensations you feel, </w:t>
-      </w:r>
-      <w:proofErr w:type="gramStart"/>
-      <w:r>
-        <w:rPr>
-          <w:rFonts w:ascii="Courier New" w:hAnsi="Courier New" w:cs="Courier New"/>
-        </w:rPr>
-        <w:t>to absorb</w:t>
-      </w:r>
-      <w:proofErr w:type="gramEnd"/>
-      <w:r>
-        <w:rPr>
-          <w:rFonts w:ascii="Courier New" w:hAnsi="Courier New" w:cs="Courier New"/>
-        </w:rPr>
-        <w:t xml:space="preserve"> them and harmonize with them. You are also going to practice transforming the quality of these sensations towards an experience that is more pleasant to you.</w:t>
-      </w:r>
-    </w:p>
-    <w:p>
-      <w:pPr>
-        <w:rPr>
-          <w:rFonts w:ascii="Courier New" w:hAnsi="Courier New" w:cs="Courier New"/>
-          <w:b/>
-          <w:bCs/>
-        </w:rPr>
-      </w:pPr>
-      <w:r>
-        <w:rPr>
-          <w:rFonts w:ascii="Courier New" w:hAnsi="Courier New" w:cs="Courier New"/>
-          <w:b/>
-          <w:bCs/>
-        </w:rPr>
-        <w:t>18</w:t>
-      </w:r>
-      <w:r>
-        <w:rPr>
-          <w:rFonts w:ascii="Courier New" w:hAnsi="Courier New" w:cs="Courier New"/>
-          <w:b/>
-          <w:bCs/>
-        </w:rPr>
-        <w:t xml:space="preserve"> FOUR IDEAS OF ACCEPTANCE</w:t>
-      </w:r>
-    </w:p>
-    <w:p>
-      <w:pPr>
-        <w:ind w:left="720"/>
-        <w:rPr>
-          <w:rFonts w:ascii="Courier New" w:hAnsi="Courier New" w:cs="Courier New"/>
-        </w:rPr>
-      </w:pPr>
-      <w:r>
-        <w:rPr>
-          <w:rFonts w:ascii="Courier New" w:hAnsi="Courier New" w:cs="Courier New"/>
-        </w:rPr>
-        <w:t xml:space="preserve">In this session, keep the following four ideas in your mind when you experience these sensations. </w:t>
-      </w:r>
-    </w:p>
-    <w:p>
-      <w:pPr>
-        <w:rPr>
-          <w:rFonts w:ascii="Courier New" w:hAnsi="Courier New" w:cs="Courier New"/>
-          <w:b/>
-          <w:bCs/>
-        </w:rPr>
-      </w:pPr>
-      <w:r>
-        <w:rPr>
-          <w:rFonts w:ascii="Courier New" w:hAnsi="Courier New" w:cs="Courier New"/>
-          <w:b/>
-          <w:bCs/>
-        </w:rPr>
-        <w:t>19</w:t>
-      </w:r>
-      <w:r>
-        <w:rPr>
-          <w:rFonts w:ascii="Courier New" w:hAnsi="Courier New" w:cs="Courier New"/>
-          <w:b/>
-          <w:bCs/>
-        </w:rPr>
-        <w:t xml:space="preserve"> THIS WILL PASS</w:t>
+      <w:r>
+        <w:rPr>
+          <w:rFonts w:ascii="Courier New" w:hAnsi="Courier New" w:cs="Courier New"/>
+          <w:b/>
+          <w:bCs/>
+        </w:rPr>
+        <w:t>CLINICAL PRACTICE</w:t>
+      </w:r>
+    </w:p>
+    <w:p>
+      <w:pPr>
+        <w:ind w:left="720"/>
+        <w:rPr>
+          <w:rFonts w:ascii="Courier New" w:hAnsi="Courier New" w:cs="Courier New"/>
+        </w:rPr>
+      </w:pPr>
+      <w:r>
+        <w:rPr>
+          <w:rFonts w:ascii="Courier New" w:hAnsi="Courier New" w:cs="Courier New"/>
+        </w:rPr>
+        <w:t xml:space="preserve">We’ll do this practice here in an experimental setting, but the principles are very similar to strategies that people are using to deal with real clinical pain, anxiety, and fear in real life. </w:t>
+      </w:r>
+    </w:p>
+    <w:p>
+      <w:pPr>
+        <w:rPr>
+          <w:rFonts w:ascii="Courier New" w:hAnsi="Courier New" w:cs="Courier New"/>
+          <w:b/>
+          <w:bCs/>
+        </w:rPr>
+      </w:pPr>
+      <w:r>
+        <w:rPr>
+          <w:rFonts w:ascii="Courier New" w:hAnsi="Courier New" w:cs="Courier New"/>
+          <w:b/>
+          <w:bCs/>
+        </w:rPr>
+        <w:t>24</w:t>
+      </w:r>
+      <w:r>
+        <w:rPr>
+          <w:rFonts w:ascii="Courier New" w:hAnsi="Courier New" w:cs="Courier New"/>
+          <w:b/>
+          <w:bCs/>
+        </w:rPr>
+        <w:t xml:space="preserve"> NEURAL PRACTICE</w:t>
+      </w:r>
+    </w:p>
+    <w:p>
+      <w:pPr>
+        <w:ind w:left="720"/>
+        <w:rPr>
+          <w:rFonts w:ascii="Courier New" w:hAnsi="Courier New" w:cs="Courier New"/>
+        </w:rPr>
+      </w:pPr>
+      <w:r>
+        <w:rPr>
+          <w:rFonts w:ascii="Courier New" w:hAnsi="Courier New" w:cs="Courier New"/>
+        </w:rPr>
+        <w:t>There is one more point: Everything you do or think gets “stamped in” to your brain over time.  Every thought and action gets easier and, eventually, more automatic as you continue to do it. So every kind of mental training is a practice, just like this training we are doing here today.  It may be easy for you, or it may seem hard at first. The key is to find what works for you, and practice it.  Do not worry right now about how well you can do any of these phases. Like with any practice, you will gain more &amp; more control over time over your ability to transform and shape these experiences.</w:t>
+      </w:r>
+    </w:p>
+    <w:p>
+      <w:pPr>
+        <w:rPr>
+          <w:rFonts w:ascii="Courier New" w:hAnsi="Courier New" w:cs="Courier New"/>
+          <w:b/>
+          <w:bCs/>
+        </w:rPr>
+      </w:pPr>
+      <w:r>
+        <w:rPr>
+          <w:rFonts w:ascii="Courier New" w:hAnsi="Courier New" w:cs="Courier New"/>
+          <w:b/>
+          <w:bCs/>
+        </w:rPr>
+        <w:t>25</w:t>
+      </w:r>
+      <w:r>
+        <w:rPr>
+          <w:rFonts w:ascii="Courier New" w:hAnsi="Courier New" w:cs="Courier New"/>
+          <w:b/>
+          <w:bCs/>
+        </w:rPr>
+        <w:t xml:space="preserve"> READY?</w:t>
       </w:r>
     </w:p>
     <w:p>
@@ -1128,13 +1184,240 @@
         <w:rPr>
           <w:rFonts w:ascii="Courier New" w:hAnsi="Courier New" w:cs="Courier New"/>
         </w:rPr>
-        <w:t xml:space="preserve">Number one: </w:t>
-      </w:r>
-      <w:r>
-        <w:rPr>
-          <w:rFonts w:ascii="Courier New" w:hAnsi="Courier New" w:cs="Courier New"/>
-        </w:rPr>
-        <w:t>This will pass</w:t>
+        <w:t>Are you ready to practice?</w:t>
+      </w:r>
+    </w:p>
+    <w:p>
+      <w:pPr>
+        <w:rPr>
+          <w:rFonts w:ascii="Courier New" w:hAnsi="Courier New" w:cs="Courier New"/>
+          <w:b/>
+          <w:bCs/>
+        </w:rPr>
+      </w:pPr>
+      <w:r>
+        <w:rPr>
+          <w:rFonts w:ascii="Courier New" w:hAnsi="Courier New" w:cs="Courier New"/>
+          <w:b/>
+          <w:bCs/>
+        </w:rPr>
+        <w:t>26</w:t>
+      </w:r>
+      <w:r>
+        <w:rPr>
+          <w:rFonts w:ascii="Courier New" w:hAnsi="Courier New" w:cs="Courier New"/>
+          <w:b/>
+          <w:bCs/>
+        </w:rPr>
+        <w:t xml:space="preserve"> PRACTICE INTRODUCTION</w:t>
+      </w:r>
+    </w:p>
+    <w:p>
+      <w:pPr>
+        <w:ind w:left="720"/>
+        <w:rPr>
+          <w:rFonts w:ascii="Courier New" w:hAnsi="Courier New" w:cs="Courier New"/>
+        </w:rPr>
+      </w:pPr>
+      <w:r>
+        <w:rPr>
+          <w:rFonts w:ascii="Courier New" w:hAnsi="Courier New" w:cs="Courier New"/>
+        </w:rPr>
+        <w:lastRenderedPageBreak/>
+        <w:t>Now we’re going to do a practice that involves getting comfortable and focused on your body. This will prepare your body and mind for the upcoming session.</w:t>
+      </w:r>
+    </w:p>
+    <w:p>
+      <w:pPr>
+        <w:rPr>
+          <w:rFonts w:ascii="Courier New" w:hAnsi="Courier New" w:cs="Courier New"/>
+          <w:b/>
+          <w:bCs/>
+        </w:rPr>
+      </w:pPr>
+      <w:r>
+        <w:rPr>
+          <w:rFonts w:ascii="Courier New" w:hAnsi="Courier New" w:cs="Courier New"/>
+          <w:b/>
+          <w:bCs/>
+        </w:rPr>
+        <w:t>27</w:t>
+      </w:r>
+      <w:r>
+        <w:rPr>
+          <w:rFonts w:ascii="Courier New" w:hAnsi="Courier New" w:cs="Courier New"/>
+          <w:b/>
+          <w:bCs/>
+        </w:rPr>
+        <w:t xml:space="preserve"> RECEPTIVE MIND</w:t>
+      </w:r>
+    </w:p>
+    <w:p>
+      <w:pPr>
+        <w:ind w:left="720"/>
+        <w:rPr>
+          <w:rFonts w:ascii="Courier New" w:hAnsi="Courier New" w:cs="Courier New"/>
+        </w:rPr>
+      </w:pPr>
+      <w:r>
+        <w:rPr>
+          <w:rFonts w:ascii="Courier New" w:hAnsi="Courier New" w:cs="Courier New"/>
+        </w:rPr>
+        <w:t xml:space="preserve">You will be making your mind receptive. Better able to receive and practice acceptance. To practice, you will need to let go of everyday thoughts and focus on sensations in your body. </w:t>
+      </w:r>
+      <w:r>
+        <w:rPr>
+          <w:rFonts w:ascii="Courier New" w:hAnsi="Courier New" w:cs="Courier New"/>
+        </w:rPr>
+        <w:t xml:space="preserve">By doing this, you will practice focusing on the connection between mind and body with your full attention. </w:t>
+      </w:r>
+    </w:p>
+    <w:p>
+      <w:pPr>
+        <w:rPr>
+          <w:rFonts w:ascii="Courier New" w:hAnsi="Courier New" w:cs="Courier New"/>
+          <w:b/>
+          <w:bCs/>
+        </w:rPr>
+      </w:pPr>
+      <w:r>
+        <w:rPr>
+          <w:rFonts w:ascii="Courier New" w:hAnsi="Courier New" w:cs="Courier New"/>
+          <w:b/>
+          <w:bCs/>
+        </w:rPr>
+        <w:t>28</w:t>
+      </w:r>
+      <w:r>
+        <w:rPr>
+          <w:rFonts w:ascii="Courier New" w:hAnsi="Courier New" w:cs="Courier New"/>
+          <w:b/>
+          <w:bCs/>
+        </w:rPr>
+        <w:t xml:space="preserve"> EXPERIMENTER PREPARE FOR ACCEPTANCE PRACTICE: IMAGINATIVE EXERCISES</w:t>
+      </w:r>
+    </w:p>
+    <w:p>
+      <w:pPr>
+        <w:ind w:left="720"/>
+        <w:rPr>
+          <w:rFonts w:ascii="Courier New" w:hAnsi="Courier New" w:cs="Courier New"/>
+        </w:rPr>
+      </w:pPr>
+      <w:r>
+        <w:rPr>
+          <w:rFonts w:ascii="Courier New" w:hAnsi="Courier New" w:cs="Courier New"/>
+        </w:rPr>
+        <w:t>[No Audio]</w:t>
+      </w:r>
+    </w:p>
+    <w:p>
+      <w:pPr>
+        <w:rPr>
+          <w:rFonts w:ascii="Courier New" w:hAnsi="Courier New" w:cs="Courier New"/>
+          <w:b/>
+          <w:bCs/>
+        </w:rPr>
+      </w:pPr>
+      <w:r>
+        <w:rPr>
+          <w:rFonts w:ascii="Courier New" w:hAnsi="Courier New" w:cs="Courier New"/>
+          <w:b/>
+          <w:bCs/>
+        </w:rPr>
+        <w:t>29</w:t>
+      </w:r>
+      <w:r>
+        <w:rPr>
+          <w:rFonts w:ascii="Courier New" w:hAnsi="Courier New" w:cs="Courier New"/>
+          <w:b/>
+          <w:bCs/>
+        </w:rPr>
+        <w:t xml:space="preserve"> </w:t>
+      </w:r>
+      <w:r>
+        <w:rPr>
+          <w:rFonts w:ascii="Courier New" w:hAnsi="Courier New" w:cs="Courier New"/>
+          <w:b/>
+          <w:bCs/>
+        </w:rPr>
+        <w:t>IMAGINATIVE EXERCISE</w:t>
+      </w:r>
+      <w:r>
+        <w:rPr>
+          <w:rFonts w:ascii="Courier New" w:hAnsi="Courier New" w:cs="Courier New"/>
+          <w:b/>
+          <w:bCs/>
+        </w:rPr>
+        <w:t xml:space="preserve"> 1</w:t>
+      </w:r>
+    </w:p>
+    <w:p>
+      <w:pPr>
+        <w:ind w:left="720"/>
+        <w:rPr>
+          <w:rFonts w:ascii="Courier New" w:hAnsi="Courier New" w:cs="Courier New"/>
+        </w:rPr>
+      </w:pPr>
+      <w:r>
+        <w:rPr>
+          <w:rFonts w:ascii="Courier New" w:hAnsi="Courier New" w:cs="Courier New"/>
+        </w:rPr>
+        <w:t>Imagine the thermode burning against your pressed skin.</w:t>
+      </w:r>
+    </w:p>
+    <w:p>
+      <w:pPr>
+        <w:ind w:left="720"/>
+        <w:rPr>
+          <w:rFonts w:ascii="Courier New" w:hAnsi="Courier New" w:cs="Courier New"/>
+        </w:rPr>
+      </w:pPr>
+      <w:r>
+        <w:rPr>
+          <w:rFonts w:ascii="Courier New" w:hAnsi="Courier New" w:cs="Courier New"/>
+        </w:rPr>
+        <w:t xml:space="preserve">The ‘negative’ sensations you </w:t>
+      </w:r>
+      <w:r>
+        <w:rPr>
+          <w:rFonts w:ascii="Courier New" w:hAnsi="Courier New" w:cs="Courier New"/>
+        </w:rPr>
+        <w:t xml:space="preserve">are </w:t>
+      </w:r>
+      <w:r>
+        <w:rPr>
+          <w:rFonts w:ascii="Courier New" w:hAnsi="Courier New" w:cs="Courier New"/>
+        </w:rPr>
+        <w:t>feel</w:t>
+      </w:r>
+      <w:r>
+        <w:rPr>
+          <w:rFonts w:ascii="Courier New" w:hAnsi="Courier New" w:cs="Courier New"/>
+        </w:rPr>
+        <w:t>ing</w:t>
+      </w:r>
+      <w:r>
+        <w:rPr>
+          <w:rFonts w:ascii="Courier New" w:hAnsi="Courier New" w:cs="Courier New"/>
+        </w:rPr>
+        <w:t xml:space="preserve"> are composed of two parts.  The sensory experience itself and your judgment of its ‘goodness’ or ‘badness.’ With acceptance, you are disengaging the brain circuits related to the ‘badness’ from the sensory experience.</w:t>
+      </w:r>
+    </w:p>
+    <w:p>
+      <w:pPr>
+        <w:ind w:left="720"/>
+        <w:rPr>
+          <w:rFonts w:ascii="Courier New" w:hAnsi="Courier New" w:cs="Courier New"/>
+          <w:b/>
+          <w:bCs/>
+        </w:rPr>
+      </w:pPr>
+      <w:r>
+        <w:rPr>
+          <w:rFonts w:ascii="Courier New" w:hAnsi="Courier New" w:cs="Courier New"/>
+        </w:rPr>
+        <w:t>Locate the sensation on your skin. Notice the sensation, but do not try to respond or react. Simply experience it for the sensation that it is. Feel how it feels pressed against your skin</w:t>
       </w:r>
       <w:r>
         <w:rPr>
@@ -1157,645 +1440,6 @@
           <w:b/>
           <w:bCs/>
         </w:rPr>
-        <w:t>20</w:t>
-      </w:r>
-      <w:r>
-        <w:rPr>
-          <w:rFonts w:ascii="Courier New" w:hAnsi="Courier New" w:cs="Courier New"/>
-          <w:b/>
-          <w:bCs/>
-        </w:rPr>
-        <w:t xml:space="preserve"> THIS WILL NOT HURT MY BODY</w:t>
-      </w:r>
-    </w:p>
-    <w:p>
-      <w:pPr>
-        <w:ind w:left="720"/>
-        <w:rPr>
-          <w:rFonts w:ascii="Courier New" w:hAnsi="Courier New" w:cs="Courier New"/>
-        </w:rPr>
-      </w:pPr>
-      <w:r>
-        <w:rPr>
-          <w:rFonts w:ascii="Courier New" w:hAnsi="Courier New" w:cs="Courier New"/>
-        </w:rPr>
-        <w:t xml:space="preserve">Number two: </w:t>
-      </w:r>
-      <w:r>
-        <w:rPr>
-          <w:rFonts w:ascii="Courier New" w:hAnsi="Courier New" w:cs="Courier New"/>
-        </w:rPr>
-        <w:t>This will not hurt my body; it does not mean anything bad for me in the future</w:t>
-      </w:r>
-      <w:r>
-        <w:rPr>
-          <w:rFonts w:ascii="Courier New" w:hAnsi="Courier New" w:cs="Courier New"/>
-        </w:rPr>
-        <w:t>.</w:t>
-      </w:r>
-    </w:p>
-    <w:p>
-      <w:pPr>
-        <w:rPr>
-          <w:rFonts w:ascii="Courier New" w:hAnsi="Courier New" w:cs="Courier New"/>
-          <w:b/>
-          <w:bCs/>
-        </w:rPr>
-      </w:pPr>
-      <w:r>
-        <w:rPr>
-          <w:rFonts w:ascii="Courier New" w:hAnsi="Courier New" w:cs="Courier New"/>
-          <w:b/>
-          <w:bCs/>
-        </w:rPr>
-        <w:t>21</w:t>
-      </w:r>
-      <w:r>
-        <w:rPr>
-          <w:rFonts w:ascii="Courier New" w:hAnsi="Courier New" w:cs="Courier New"/>
-          <w:b/>
-          <w:bCs/>
-        </w:rPr>
-        <w:t xml:space="preserve"> MY ABILITY TO HANDLE IT WILL MAKE ME STRONGER</w:t>
-      </w:r>
-    </w:p>
-    <w:p>
-      <w:pPr>
-        <w:ind w:firstLine="720"/>
-        <w:rPr>
-          <w:rFonts w:ascii="Courier New" w:hAnsi="Courier New" w:cs="Courier New"/>
-        </w:rPr>
-      </w:pPr>
-      <w:r>
-        <w:rPr>
-          <w:rFonts w:ascii="Courier New" w:hAnsi="Courier New" w:cs="Courier New"/>
-        </w:rPr>
-        <w:t xml:space="preserve">Number three: </w:t>
-      </w:r>
-      <w:r>
-        <w:rPr>
-          <w:rFonts w:ascii="Courier New" w:hAnsi="Courier New" w:cs="Courier New"/>
-        </w:rPr>
-        <w:t>My ability to handle it will make me stronger</w:t>
-      </w:r>
-      <w:r>
-        <w:rPr>
-          <w:rFonts w:ascii="Courier New" w:hAnsi="Courier New" w:cs="Courier New"/>
-        </w:rPr>
-        <w:t>.</w:t>
-      </w:r>
-    </w:p>
-    <w:p>
-      <w:pPr>
-        <w:rPr>
-          <w:rFonts w:ascii="Courier New" w:hAnsi="Courier New" w:cs="Courier New"/>
-          <w:b/>
-          <w:bCs/>
-        </w:rPr>
-      </w:pPr>
-      <w:r>
-        <w:rPr>
-          <w:rFonts w:ascii="Courier New" w:hAnsi="Courier New" w:cs="Courier New"/>
-          <w:b/>
-          <w:bCs/>
-        </w:rPr>
-        <w:t>22</w:t>
-      </w:r>
-      <w:r>
-        <w:rPr>
-          <w:rFonts w:ascii="Courier New" w:hAnsi="Courier New" w:cs="Courier New"/>
-          <w:b/>
-          <w:bCs/>
-        </w:rPr>
-        <w:t xml:space="preserve"> IT IS AN OPPORTUNITY</w:t>
-      </w:r>
-    </w:p>
-    <w:p>
-      <w:pPr>
-        <w:ind w:left="720"/>
-        <w:rPr>
-          <w:rFonts w:ascii="Courier New" w:hAnsi="Courier New" w:cs="Courier New"/>
-        </w:rPr>
-      </w:pPr>
-      <w:r>
-        <w:rPr>
-          <w:rFonts w:ascii="Courier New" w:hAnsi="Courier New" w:cs="Courier New"/>
-        </w:rPr>
-        <w:t xml:space="preserve">And number four: </w:t>
-      </w:r>
-      <w:r>
-        <w:rPr>
-          <w:rFonts w:ascii="Courier New" w:hAnsi="Courier New" w:cs="Courier New"/>
-        </w:rPr>
-        <w:t>It is an opportunity to practice acceptance and get better and better at it.</w:t>
-      </w:r>
-    </w:p>
-    <w:p>
-      <w:pPr>
-        <w:rPr>
-          <w:rFonts w:ascii="Courier New" w:hAnsi="Courier New" w:cs="Courier New"/>
-          <w:b/>
-          <w:bCs/>
-        </w:rPr>
-      </w:pPr>
-      <w:r>
-        <w:rPr>
-          <w:rFonts w:ascii="Courier New" w:hAnsi="Courier New" w:cs="Courier New"/>
-          <w:b/>
-          <w:bCs/>
-        </w:rPr>
-        <w:t>23</w:t>
-      </w:r>
-      <w:r>
-        <w:rPr>
-          <w:rFonts w:ascii="Courier New" w:hAnsi="Courier New" w:cs="Courier New"/>
-          <w:b/>
-          <w:bCs/>
-        </w:rPr>
-        <w:t xml:space="preserve"> </w:t>
-      </w:r>
-      <w:r>
-        <w:rPr>
-          <w:rFonts w:ascii="Courier New" w:hAnsi="Courier New" w:cs="Courier New"/>
-          <w:b/>
-          <w:bCs/>
-        </w:rPr>
-        <w:t xml:space="preserve">CLINICAL </w:t>
-      </w:r>
-      <w:proofErr w:type="gramStart"/>
-      <w:r>
-        <w:rPr>
-          <w:rFonts w:ascii="Courier New" w:hAnsi="Courier New" w:cs="Courier New"/>
-          <w:b/>
-          <w:bCs/>
-        </w:rPr>
-        <w:t>PRACTICE</w:t>
-      </w:r>
-      <w:proofErr w:type="gramEnd"/>
-    </w:p>
-    <w:p>
-      <w:pPr>
-        <w:ind w:left="720"/>
-        <w:rPr>
-          <w:rFonts w:ascii="Courier New" w:hAnsi="Courier New" w:cs="Courier New"/>
-        </w:rPr>
-      </w:pPr>
-      <w:r>
-        <w:rPr>
-          <w:rFonts w:ascii="Courier New" w:hAnsi="Courier New" w:cs="Courier New"/>
-        </w:rPr>
-        <w:t xml:space="preserve">We’ll do this practice here in an experimental setting, but the principles are very similar to strategies that people are using to deal with real clinical pain, anxiety, and fear in real life. </w:t>
-      </w:r>
-    </w:p>
-    <w:p>
-      <w:pPr>
-        <w:rPr>
-          <w:rFonts w:ascii="Courier New" w:hAnsi="Courier New" w:cs="Courier New"/>
-          <w:b/>
-          <w:bCs/>
-        </w:rPr>
-      </w:pPr>
-      <w:r>
-        <w:rPr>
-          <w:rFonts w:ascii="Courier New" w:hAnsi="Courier New" w:cs="Courier New"/>
-          <w:b/>
-          <w:bCs/>
-        </w:rPr>
-        <w:t>24</w:t>
-      </w:r>
-      <w:r>
-        <w:rPr>
-          <w:rFonts w:ascii="Courier New" w:hAnsi="Courier New" w:cs="Courier New"/>
-          <w:b/>
-          <w:bCs/>
-        </w:rPr>
-        <w:t xml:space="preserve"> NEURAL </w:t>
-      </w:r>
-      <w:proofErr w:type="gramStart"/>
-      <w:r>
-        <w:rPr>
-          <w:rFonts w:ascii="Courier New" w:hAnsi="Courier New" w:cs="Courier New"/>
-          <w:b/>
-          <w:bCs/>
-        </w:rPr>
-        <w:t>PRACTICE</w:t>
-      </w:r>
-      <w:proofErr w:type="gramEnd"/>
-    </w:p>
-    <w:p>
-      <w:pPr>
-        <w:ind w:left="720"/>
-        <w:rPr>
-          <w:rFonts w:ascii="Courier New" w:hAnsi="Courier New" w:cs="Courier New"/>
-        </w:rPr>
-      </w:pPr>
-      <w:r>
-        <w:rPr>
-          <w:rFonts w:ascii="Courier New" w:hAnsi="Courier New" w:cs="Courier New"/>
-        </w:rPr>
-        <w:t xml:space="preserve">There is one more point: Everything you do or think gets “stamped in” to your brain over time.  Every thought and action </w:t>
-      </w:r>
-      <w:proofErr w:type="gramStart"/>
-      <w:r>
-        <w:rPr>
-          <w:rFonts w:ascii="Courier New" w:hAnsi="Courier New" w:cs="Courier New"/>
-        </w:rPr>
-        <w:t>gets</w:t>
-      </w:r>
-      <w:proofErr w:type="gramEnd"/>
-      <w:r>
-        <w:rPr>
-          <w:rFonts w:ascii="Courier New" w:hAnsi="Courier New" w:cs="Courier New"/>
-        </w:rPr>
-        <w:t xml:space="preserve"> easier and, eventually, </w:t>
-      </w:r>
-      <w:r>
-        <w:rPr>
-          <w:rFonts w:ascii="Courier New" w:hAnsi="Courier New" w:cs="Courier New"/>
-        </w:rPr>
-        <w:lastRenderedPageBreak/>
-        <w:t xml:space="preserve">more automatic as you continue to do it. </w:t>
-      </w:r>
-      <w:proofErr w:type="gramStart"/>
-      <w:r>
-        <w:rPr>
-          <w:rFonts w:ascii="Courier New" w:hAnsi="Courier New" w:cs="Courier New"/>
-        </w:rPr>
-        <w:t>So</w:t>
-      </w:r>
-      <w:proofErr w:type="gramEnd"/>
-      <w:r>
-        <w:rPr>
-          <w:rFonts w:ascii="Courier New" w:hAnsi="Courier New" w:cs="Courier New"/>
-        </w:rPr>
-        <w:t xml:space="preserve"> every kind of mental training is a practice, just like this training we are doing here today.  It may be easy for you, or it may seem hard at first. The key is to find what works for </w:t>
-      </w:r>
-      <w:proofErr w:type="gramStart"/>
-      <w:r>
-        <w:rPr>
-          <w:rFonts w:ascii="Courier New" w:hAnsi="Courier New" w:cs="Courier New"/>
-        </w:rPr>
-        <w:t>you, and</w:t>
-      </w:r>
-      <w:proofErr w:type="gramEnd"/>
-      <w:r>
-        <w:rPr>
-          <w:rFonts w:ascii="Courier New" w:hAnsi="Courier New" w:cs="Courier New"/>
-        </w:rPr>
-        <w:t xml:space="preserve"> practice it.  Do not worry right now about how well you can do any of these phases. Like with any practice, you will gain more &amp; more control over time over your ability to transform and shape these experiences.</w:t>
-      </w:r>
-    </w:p>
-    <w:p>
-      <w:pPr>
-        <w:rPr>
-          <w:rFonts w:ascii="Courier New" w:hAnsi="Courier New" w:cs="Courier New"/>
-          <w:b/>
-          <w:bCs/>
-        </w:rPr>
-      </w:pPr>
-      <w:r>
-        <w:rPr>
-          <w:rFonts w:ascii="Courier New" w:hAnsi="Courier New" w:cs="Courier New"/>
-          <w:b/>
-          <w:bCs/>
-        </w:rPr>
-        <w:t>25</w:t>
-      </w:r>
-      <w:r>
-        <w:rPr>
-          <w:rFonts w:ascii="Courier New" w:hAnsi="Courier New" w:cs="Courier New"/>
-          <w:b/>
-          <w:bCs/>
-        </w:rPr>
-        <w:t xml:space="preserve"> </w:t>
-      </w:r>
-      <w:proofErr w:type="gramStart"/>
-      <w:r>
-        <w:rPr>
-          <w:rFonts w:ascii="Courier New" w:hAnsi="Courier New" w:cs="Courier New"/>
-          <w:b/>
-          <w:bCs/>
-        </w:rPr>
-        <w:t>READY</w:t>
-      </w:r>
-      <w:proofErr w:type="gramEnd"/>
-      <w:r>
-        <w:rPr>
-          <w:rFonts w:ascii="Courier New" w:hAnsi="Courier New" w:cs="Courier New"/>
-          <w:b/>
-          <w:bCs/>
-        </w:rPr>
-        <w:t>?</w:t>
-      </w:r>
-    </w:p>
-    <w:p>
-      <w:pPr>
-        <w:ind w:firstLine="720"/>
-        <w:rPr>
-          <w:rFonts w:ascii="Courier New" w:hAnsi="Courier New" w:cs="Courier New"/>
-        </w:rPr>
-      </w:pPr>
-      <w:r>
-        <w:rPr>
-          <w:rFonts w:ascii="Courier New" w:hAnsi="Courier New" w:cs="Courier New"/>
-        </w:rPr>
-        <w:t>Are you ready to practice?</w:t>
-      </w:r>
-    </w:p>
-    <w:p>
-      <w:pPr>
-        <w:rPr>
-          <w:rFonts w:ascii="Courier New" w:hAnsi="Courier New" w:cs="Courier New"/>
-          <w:b/>
-          <w:bCs/>
-        </w:rPr>
-      </w:pPr>
-      <w:r>
-        <w:rPr>
-          <w:rFonts w:ascii="Courier New" w:hAnsi="Courier New" w:cs="Courier New"/>
-          <w:b/>
-          <w:bCs/>
-        </w:rPr>
-        <w:t>26</w:t>
-      </w:r>
-      <w:r>
-        <w:rPr>
-          <w:rFonts w:ascii="Courier New" w:hAnsi="Courier New" w:cs="Courier New"/>
-          <w:b/>
-          <w:bCs/>
-        </w:rPr>
-        <w:t xml:space="preserve"> PRACTICE INTRODUCTION</w:t>
-      </w:r>
-    </w:p>
-    <w:p>
-      <w:pPr>
-        <w:ind w:left="720"/>
-        <w:rPr>
-          <w:rFonts w:ascii="Courier New" w:hAnsi="Courier New" w:cs="Courier New"/>
-        </w:rPr>
-      </w:pPr>
-      <w:r>
-        <w:rPr>
-          <w:rFonts w:ascii="Courier New" w:hAnsi="Courier New" w:cs="Courier New"/>
-        </w:rPr>
-        <w:t>Now we’re going to do a practice that involves getting comfortable and focused on your body. This will prepare your body and mind for the upcoming session.</w:t>
-      </w:r>
-    </w:p>
-    <w:p>
-      <w:pPr>
-        <w:rPr>
-          <w:rFonts w:ascii="Courier New" w:hAnsi="Courier New" w:cs="Courier New"/>
-          <w:b/>
-          <w:bCs/>
-        </w:rPr>
-      </w:pPr>
-      <w:r>
-        <w:rPr>
-          <w:rFonts w:ascii="Courier New" w:hAnsi="Courier New" w:cs="Courier New"/>
-          <w:b/>
-          <w:bCs/>
-        </w:rPr>
-        <w:t>27</w:t>
-      </w:r>
-      <w:r>
-        <w:rPr>
-          <w:rFonts w:ascii="Courier New" w:hAnsi="Courier New" w:cs="Courier New"/>
-          <w:b/>
-          <w:bCs/>
-        </w:rPr>
-        <w:t xml:space="preserve"> RECEPTIVE </w:t>
-      </w:r>
-      <w:proofErr w:type="gramStart"/>
-      <w:r>
-        <w:rPr>
-          <w:rFonts w:ascii="Courier New" w:hAnsi="Courier New" w:cs="Courier New"/>
-          <w:b/>
-          <w:bCs/>
-        </w:rPr>
-        <w:t>MIND</w:t>
-      </w:r>
-      <w:proofErr w:type="gramEnd"/>
-    </w:p>
-    <w:p>
-      <w:pPr>
-        <w:ind w:left="720"/>
-        <w:rPr>
-          <w:rFonts w:ascii="Courier New" w:hAnsi="Courier New" w:cs="Courier New"/>
-        </w:rPr>
-      </w:pPr>
-      <w:r>
-        <w:rPr>
-          <w:rFonts w:ascii="Courier New" w:hAnsi="Courier New" w:cs="Courier New"/>
-        </w:rPr>
-        <w:t xml:space="preserve">You will be making your mind receptive. Better able to receive and practice acceptance. To practice, you will need to let go of everyday thoughts and focus on sensations in your body. </w:t>
-      </w:r>
-      <w:r>
-        <w:rPr>
-          <w:rFonts w:ascii="Courier New" w:hAnsi="Courier New" w:cs="Courier New"/>
-        </w:rPr>
-        <w:t xml:space="preserve">By doing this, you will practice focusing on the connection between mind and body with your full attention. </w:t>
-      </w:r>
-    </w:p>
-    <w:p>
-      <w:pPr>
-        <w:rPr>
-          <w:rFonts w:ascii="Courier New" w:hAnsi="Courier New" w:cs="Courier New"/>
-          <w:b/>
-          <w:bCs/>
-        </w:rPr>
-      </w:pPr>
-      <w:r>
-        <w:rPr>
-          <w:rFonts w:ascii="Courier New" w:hAnsi="Courier New" w:cs="Courier New"/>
-          <w:b/>
-          <w:bCs/>
-        </w:rPr>
-        <w:t>28</w:t>
-      </w:r>
-      <w:r>
-        <w:rPr>
-          <w:rFonts w:ascii="Courier New" w:hAnsi="Courier New" w:cs="Courier New"/>
-          <w:b/>
-          <w:bCs/>
-        </w:rPr>
-        <w:t xml:space="preserve"> </w:t>
-      </w:r>
-      <w:proofErr w:type="gramStart"/>
-      <w:r>
-        <w:rPr>
-          <w:rFonts w:ascii="Courier New" w:hAnsi="Courier New" w:cs="Courier New"/>
-          <w:b/>
-          <w:bCs/>
-        </w:rPr>
-        <w:t>EXPERIMENTER</w:t>
-      </w:r>
-      <w:proofErr w:type="gramEnd"/>
-      <w:r>
-        <w:rPr>
-          <w:rFonts w:ascii="Courier New" w:hAnsi="Courier New" w:cs="Courier New"/>
-          <w:b/>
-          <w:bCs/>
-        </w:rPr>
-        <w:t xml:space="preserve"> PREPARE FOR ACCEPTANCE PRACTICE: IMAGINATIVE EXERCISES</w:t>
-      </w:r>
-    </w:p>
-    <w:p>
-      <w:pPr>
-        <w:ind w:left="720"/>
-        <w:rPr>
-          <w:rFonts w:ascii="Courier New" w:hAnsi="Courier New" w:cs="Courier New"/>
-        </w:rPr>
-      </w:pPr>
-      <w:r>
-        <w:rPr>
-          <w:rFonts w:ascii="Courier New" w:hAnsi="Courier New" w:cs="Courier New"/>
-        </w:rPr>
-        <w:t>[No Audio]</w:t>
-      </w:r>
-    </w:p>
-    <w:p>
-      <w:pPr>
-        <w:rPr>
-          <w:rFonts w:ascii="Courier New" w:hAnsi="Courier New" w:cs="Courier New"/>
-          <w:b/>
-          <w:bCs/>
-        </w:rPr>
-      </w:pPr>
-      <w:r>
-        <w:rPr>
-          <w:rFonts w:ascii="Courier New" w:hAnsi="Courier New" w:cs="Courier New"/>
-          <w:b/>
-          <w:bCs/>
-        </w:rPr>
-        <w:t>29</w:t>
-      </w:r>
-      <w:r>
-        <w:rPr>
-          <w:rFonts w:ascii="Courier New" w:hAnsi="Courier New" w:cs="Courier New"/>
-          <w:b/>
-          <w:bCs/>
-        </w:rPr>
-        <w:t xml:space="preserve"> </w:t>
-      </w:r>
-      <w:r>
-        <w:rPr>
-          <w:rFonts w:ascii="Courier New" w:hAnsi="Courier New" w:cs="Courier New"/>
-          <w:b/>
-          <w:bCs/>
-        </w:rPr>
-        <w:t>IMAGINATIVE EXERCISE</w:t>
-      </w:r>
-      <w:r>
-        <w:rPr>
-          <w:rFonts w:ascii="Courier New" w:hAnsi="Courier New" w:cs="Courier New"/>
-          <w:b/>
-          <w:bCs/>
-        </w:rPr>
-        <w:t xml:space="preserve"> 1</w:t>
-      </w:r>
-    </w:p>
-    <w:p>
-      <w:pPr>
-        <w:ind w:left="720"/>
-        <w:rPr>
-          <w:rFonts w:ascii="Courier New" w:hAnsi="Courier New" w:cs="Courier New"/>
-        </w:rPr>
-      </w:pPr>
-      <w:r>
-        <w:rPr>
-          <w:rFonts w:ascii="Courier New" w:hAnsi="Courier New" w:cs="Courier New"/>
-        </w:rPr>
-        <w:t xml:space="preserve">Imagine the </w:t>
-      </w:r>
-      <w:proofErr w:type="spellStart"/>
-      <w:r>
-        <w:rPr>
-          <w:rFonts w:ascii="Courier New" w:hAnsi="Courier New" w:cs="Courier New"/>
-        </w:rPr>
-        <w:t>thermode</w:t>
-      </w:r>
-      <w:proofErr w:type="spellEnd"/>
-      <w:r>
-        <w:rPr>
-          <w:rFonts w:ascii="Courier New" w:hAnsi="Courier New" w:cs="Courier New"/>
-        </w:rPr>
-        <w:t xml:space="preserve"> burning against your pressed skin.</w:t>
-      </w:r>
-    </w:p>
-    <w:p>
-      <w:pPr>
-        <w:ind w:left="720"/>
-        <w:rPr>
-          <w:rFonts w:ascii="Courier New" w:hAnsi="Courier New" w:cs="Courier New"/>
-        </w:rPr>
-      </w:pPr>
-      <w:r>
-        <w:rPr>
-          <w:rFonts w:ascii="Courier New" w:hAnsi="Courier New" w:cs="Courier New"/>
-        </w:rPr>
-        <w:t xml:space="preserve">The ‘negative’ sensations you </w:t>
-      </w:r>
-      <w:r>
-        <w:rPr>
-          <w:rFonts w:ascii="Courier New" w:hAnsi="Courier New" w:cs="Courier New"/>
-        </w:rPr>
-        <w:t xml:space="preserve">are </w:t>
-      </w:r>
-      <w:r>
-        <w:rPr>
-          <w:rFonts w:ascii="Courier New" w:hAnsi="Courier New" w:cs="Courier New"/>
-        </w:rPr>
-        <w:t>feel</w:t>
-      </w:r>
-      <w:r>
-        <w:rPr>
-          <w:rFonts w:ascii="Courier New" w:hAnsi="Courier New" w:cs="Courier New"/>
-        </w:rPr>
-        <w:t>ing</w:t>
-      </w:r>
-      <w:r>
-        <w:rPr>
-          <w:rFonts w:ascii="Courier New" w:hAnsi="Courier New" w:cs="Courier New"/>
-        </w:rPr>
-        <w:t xml:space="preserve"> are composed of two parts.  The sensory experience itself and your judgment of its ‘goodness’ or ‘badness.’ With acceptance, you are disengaging the brain circuits related to the ‘badness’ from the sensory experience.</w:t>
-      </w:r>
-    </w:p>
-    <w:p>
-      <w:pPr>
-        <w:ind w:left="720"/>
-        <w:rPr>
-          <w:rFonts w:ascii="Courier New" w:hAnsi="Courier New" w:cs="Courier New"/>
-          <w:b/>
-          <w:bCs/>
-        </w:rPr>
-      </w:pPr>
-      <w:r>
-        <w:rPr>
-          <w:rFonts w:ascii="Courier New" w:hAnsi="Courier New" w:cs="Courier New"/>
-        </w:rPr>
-        <w:t>Locate the sensation on your skin. Notice the sensation, but do not try to respond or react. Simply experience it for the sensation that it is. Feel how it feels pressed against your skin</w:t>
-      </w:r>
-      <w:r>
-        <w:rPr>
-          <w:rFonts w:ascii="Courier New" w:hAnsi="Courier New" w:cs="Courier New"/>
-        </w:rPr>
-        <w:t>.</w:t>
-      </w:r>
-    </w:p>
-    <w:p>
-      <w:pPr>
-        <w:rPr>
-          <w:rFonts w:ascii="Courier New" w:hAnsi="Courier New" w:cs="Courier New"/>
-          <w:b/>
-          <w:bCs/>
-        </w:rPr>
-      </w:pPr>
-      <w:r>
-        <w:rPr>
-          <w:rFonts w:ascii="Courier New" w:hAnsi="Courier New" w:cs="Courier New"/>
-          <w:b/>
-          <w:bCs/>
-        </w:rPr>
         <w:t>30</w:t>
       </w:r>
       <w:r>
@@ -1824,21 +1468,7 @@
         <w:rPr>
           <w:rFonts w:ascii="Courier New" w:hAnsi="Courier New" w:cs="Courier New"/>
         </w:rPr>
-        <w:t xml:space="preserve">notice yourself reacting or feeling like you need to do something quickly let that </w:t>
-      </w:r>
-      <w:proofErr w:type="gramStart"/>
-      <w:r>
-        <w:rPr>
-          <w:rFonts w:ascii="Courier New" w:hAnsi="Courier New" w:cs="Courier New"/>
-        </w:rPr>
-        <w:t>feeling</w:t>
-      </w:r>
-      <w:proofErr w:type="gramEnd"/>
-      <w:r>
-        <w:rPr>
-          <w:rFonts w:ascii="Courier New" w:hAnsi="Courier New" w:cs="Courier New"/>
-        </w:rPr>
-        <w:t xml:space="preserve"> go and return to focusing on the sensation with curiosity to see how it evolves moment by moment. Remind yourself that at this moment there’s nothing to do. Just feel the sensation. Remind yourself that this is just an experience. It will pass by.</w:t>
+        <w:t>notice yourself reacting or feeling like you need to do something quickly let that feeling go and return to focusing on the sensation with curiosity to see how it evolves moment by moment. Remind yourself that at this moment there’s nothing to do. Just feel the sensation. Remind yourself that this is just an experience. It will pass by.</w:t>
       </w:r>
     </w:p>
     <w:p>
@@ -1877,21 +1507,7 @@
         <w:rPr>
           <w:rFonts w:ascii="Courier New" w:hAnsi="Courier New" w:cs="Courier New"/>
         </w:rPr>
-        <w:t xml:space="preserve">Imagine the </w:t>
-      </w:r>
-      <w:proofErr w:type="spellStart"/>
-      <w:r>
-        <w:rPr>
-          <w:rFonts w:ascii="Courier New" w:hAnsi="Courier New" w:cs="Courier New"/>
-        </w:rPr>
-        <w:t>thermode</w:t>
-      </w:r>
-      <w:proofErr w:type="spellEnd"/>
-      <w:r>
-        <w:rPr>
-          <w:rFonts w:ascii="Courier New" w:hAnsi="Courier New" w:cs="Courier New"/>
-        </w:rPr>
-        <w:t xml:space="preserve"> burning against your pressed skin. </w:t>
+        <w:t xml:space="preserve">Imagine the thermode burning against your pressed skin. </w:t>
       </w:r>
     </w:p>
     <w:p>
@@ -1976,7 +1592,6 @@
           <w:b/>
           <w:bCs/>
         </w:rPr>
-        <w:lastRenderedPageBreak/>
         <w:t>32</w:t>
       </w:r>
       <w:r>
@@ -2074,6 +1689,7 @@
         <w:rPr>
           <w:rFonts w:ascii="Courier New" w:hAnsi="Courier New" w:cs="Courier New"/>
         </w:rPr>
+        <w:lastRenderedPageBreak/>
         <w:t xml:space="preserve">What does this object look like? </w:t>
       </w:r>
     </w:p>
@@ -2187,21 +1803,7 @@
         <w:rPr>
           <w:rFonts w:ascii="Courier New" w:hAnsi="Courier New" w:cs="Courier New"/>
         </w:rPr>
-        <w:t xml:space="preserve">You can also try transforming the image into something else. If the sensation looks like a red ball of fire, transform it into a nice warm rubber ball. If it looks like a sharp knife, turn it into rubber: dull the edge. Transform the </w:t>
-      </w:r>
-      <w:proofErr w:type="gramStart"/>
-      <w:r>
-        <w:rPr>
-          <w:rFonts w:ascii="Courier New" w:hAnsi="Courier New" w:cs="Courier New"/>
-        </w:rPr>
-        <w:t>sensation</w:t>
-      </w:r>
-      <w:proofErr w:type="gramEnd"/>
-      <w:r>
-        <w:rPr>
-          <w:rFonts w:ascii="Courier New" w:hAnsi="Courier New" w:cs="Courier New"/>
-        </w:rPr>
-        <w:t xml:space="preserve"> object by changing how it looks or sounds.</w:t>
+        <w:t>You can also try transforming the image into something else. If the sensation looks like a red ball of fire, transform it into a nice warm rubber ball. If it looks like a sharp knife, turn it into rubber: dull the edge. Transform the sensation object by changing how it looks or sounds.</w:t>
       </w:r>
     </w:p>
     <w:p>
@@ -2242,14 +1844,12 @@
         </w:rPr>
         <w:t xml:space="preserve">You must pay attention </w:t>
       </w:r>
-      <w:proofErr w:type="gramStart"/>
-      <w:r>
-        <w:rPr>
-          <w:rFonts w:ascii="Courier New" w:hAnsi="Courier New" w:cs="Courier New"/>
-        </w:rPr>
-        <w:t>for</w:t>
-      </w:r>
-      <w:proofErr w:type="gramEnd"/>
+      <w:r>
+        <w:rPr>
+          <w:rFonts w:ascii="Courier New" w:hAnsi="Courier New" w:cs="Courier New"/>
+        </w:rPr>
+        <w:t>to</w:t>
+      </w:r>
       <w:r>
         <w:rPr>
           <w:rFonts w:ascii="Courier New" w:hAnsi="Courier New" w:cs="Courier New"/>
@@ -2279,25 +1879,7 @@
           <w:b/>
           <w:bCs/>
         </w:rPr>
-        <w:t xml:space="preserve"> </w:t>
-      </w:r>
-      <w:proofErr w:type="gramStart"/>
-      <w:r>
-        <w:rPr>
-          <w:rFonts w:ascii="Courier New" w:hAnsi="Courier New" w:cs="Courier New"/>
-          <w:b/>
-          <w:bCs/>
-        </w:rPr>
-        <w:t>TAP</w:t>
-      </w:r>
-      <w:proofErr w:type="gramEnd"/>
-      <w:r>
-        <w:rPr>
-          <w:rFonts w:ascii="Courier New" w:hAnsi="Courier New" w:cs="Courier New"/>
-          <w:b/>
-          <w:bCs/>
-        </w:rPr>
-        <w:t xml:space="preserve"> INTO ACCEPTANCE</w:t>
+        <w:t xml:space="preserve"> TAP INTO ACCEPTANCE</w:t>
       </w:r>
     </w:p>
     <w:p>
@@ -3910,6 +3492,7 @@
   <w:style w:type="character" w:default="1" w:styleId="DefaultParagraphFont">
     <w:name w:val="Default Paragraph Font"/>
     <w:uiPriority w:val="1"/>
+    <w:semiHidden/>
     <w:unhideWhenUsed/>
   </w:style>
   <w:style w:type="table" w:default="1" w:styleId="TableNormal">

</xml_diff>